<commit_message>
working on google maps webapplication, doc enhanced
</commit_message>
<xml_diff>
--- a/src/docs/Locations.docx
+++ b/src/docs/Locations.docx
@@ -1990,7 +1990,13 @@
       </w:r>
       <w:r>
         <w:lastRenderedPageBreak/>
-        <w:t>zusammen. Dort können sie dann zu weiteren Zwecken bearbeitet und/oder heruntergeladen werden. Auch eine Integration mit Google Maps ist angedacht.</w:t>
+        <w:t xml:space="preserve">zusammen. Dort können sie dann zu weiteren Zwecken bearbeitet und/oder heruntergeladen werden. Auch eine Integration mit Google Maps ist </w:t>
+      </w:r>
+      <w:r>
+        <w:t>im Ansatz implementiert</w:t>
+      </w:r>
+      <w:r>
+        <w:t>.</w:t>
       </w:r>
     </w:p>
     <w:p>
@@ -2055,7 +2061,15 @@
         <w:t>Ort</w:t>
       </w:r>
       <w:r>
-        <w:t xml:space="preserve"> (Straße, Platz..), oder, bei Abstellanlagen, die Zahl der Stellplätze.</w:t>
+        <w:t xml:space="preserve"> (Straße, Platz..</w:t>
+      </w:r>
+      <w:proofErr w:type="gramStart"/>
+      <w:r>
+        <w:t>)</w:t>
+      </w:r>
+      <w:proofErr w:type="gramEnd"/>
+      <w:r>
+        <w:t>, oder, bei Abstellanlagen, die Zahl der Stellplätze.</w:t>
       </w:r>
       <w:r>
         <w:t xml:space="preserve">  </w:t>
@@ -2158,11 +2172,17 @@
       </w:r>
     </w:p>
     <w:p>
+      <w:r>
+        <w:t>Die Installation der App klappt momentan noch nicht auf allen Android-Handys. Deshalb gibt es ein Windows-Programm mit fast den gleichen Möglichkeiten, außer daß man keine Fotos aufnehmen und auch keinen GPS-Fix durchführen kann. Es lassen sich stattdessen aber Fotos auf dem Rechner selektieren.</w:t>
+      </w:r>
+    </w:p>
+    <w:p>
       <w:pPr>
         <w:pStyle w:val="berschrift2"/>
       </w:pPr>
       <w:bookmarkStart w:id="4" w:name="_Toc41382844"/>
       <w:r>
+        <w:lastRenderedPageBreak/>
         <w:t>Download</w:t>
       </w:r>
       <w:r>
@@ -2201,6 +2221,16 @@
           <w:szCs w:val="20"/>
           <w:lang w:eastAsia="de-DE"/>
         </w:rPr>
+        <w:t xml:space="preserve">Von </w:t>
+      </w:r>
+      <w:r>
+        <w:rPr>
+          <w:rFonts w:ascii="Consolas" w:eastAsia="Times New Roman" w:hAnsi="Consolas" w:cs="Courier New"/>
+          <w:color w:val="000000"/>
+          <w:sz w:val="20"/>
+          <w:szCs w:val="20"/>
+          <w:lang w:eastAsia="de-DE"/>
+        </w:rPr>
         <w:t>https://bit.ly/3enr5rH</w:t>
       </w:r>
       <w:r>
@@ -2224,11 +2254,22 @@
       <w:r>
         <w:t>(Letztere URL über Chrome oder einen anderen Browser aufrufen, Strg+Klick im Word-Dokument funktioniert anscheinend nicht).</w:t>
       </w:r>
-    </w:p>
-    <w:p>
-      <w:r>
-        <w:lastRenderedPageBreak/>
-        <w:t xml:space="preserve">Man muß eine Menge </w:t>
+      <w:r>
+        <w:t xml:space="preserve"> Im Ordner findet man auch diese Datei, und die oben erwähnte Windows-Programmdatei (locations.exe).</w:t>
+      </w:r>
+    </w:p>
+    <w:p>
+      <w:r>
+        <w:t xml:space="preserve">Bei der Installation auf dem Handy </w:t>
+      </w:r>
+      <w:r>
+        <w:t xml:space="preserve">muß </w:t>
+      </w:r>
+      <w:r>
+        <w:t xml:space="preserve">man </w:t>
+      </w:r>
+      <w:r>
+        <w:t xml:space="preserve">eine Menge </w:t>
       </w:r>
       <w:r>
         <w:t xml:space="preserve">Warnungen ignorieren. Die App steht halt nicht im </w:t>
@@ -3382,7 +3423,10 @@
     </w:p>
     <w:p>
       <w:r>
-        <w:t xml:space="preserve">Nachdem Sie gesehen haben, wie die Erfassung aussieht, und Sie vielleicht auch durch Anklicken der drei vertikalen Punkte rechts oben ein anderes Datenmodell ausprobiert haben, können Sie ja die Konfigurationsdateien mit dem gesehenen in Verbindung bringen, und sich überlegen, was außerdem noch oder noch besser ginge… </w:t>
+        <w:t>Nachdem Sie gesehen haben, wie die Erfassung aussieht, und Sie vielleicht auch durch Anklicken der drei vertikalen Punkte rechts oben ein anderes Datenmodell ausprobiert haben, können Sie ja die Konfigurationsdateien mit dem gesehenen in Verbindung bringen, und sich überlegen, was außerd</w:t>
+      </w:r>
+      <w:r>
+        <w:t xml:space="preserve">em noch oder noch besser ginge. Die Dateien sind auch in obigem Ordner auf Google Drive zu finden. </w:t>
       </w:r>
     </w:p>
     <w:p>
@@ -3525,8 +3569,6 @@
       <w:r>
         <w:t xml:space="preserve">Eine WLAN-Verbindung ist jedenfalls ratsam. </w:t>
       </w:r>
-      <w:bookmarkStart w:id="17" w:name="_GoBack"/>
-      <w:bookmarkEnd w:id="17"/>
       <w:r>
         <w:t xml:space="preserve">Evtl. wäre es auch ratsam, die Kamera auf eine kleinere Auflösung umzustellen. Das Hochladen geschieht im Hintergrund, zwischendurch erscheinen Fortschrittsmeldungen auf dem Bildschirm. Zum Schluß wird mitgeteilt, wieviele Photos und Datensätze gespeichert wurden. Die aktuelle </w:t>
       </w:r>
@@ -3538,11 +3580,11 @@
       <w:pPr>
         <w:pStyle w:val="berschrift2"/>
       </w:pPr>
-      <w:bookmarkStart w:id="18" w:name="_Toc41382857"/>
+      <w:bookmarkStart w:id="17" w:name="_Toc41382857"/>
       <w:r>
         <w:t>Karte</w:t>
       </w:r>
-      <w:bookmarkEnd w:id="18"/>
+      <w:bookmarkEnd w:id="17"/>
     </w:p>
     <w:p>
       <w:r>
@@ -3579,11 +3621,11 @@
       <w:pPr>
         <w:pStyle w:val="berschrift2"/>
       </w:pPr>
-      <w:bookmarkStart w:id="19" w:name="_Toc41382858"/>
+      <w:bookmarkStart w:id="18" w:name="_Toc41382858"/>
       <w:r>
         <w:t>Fotos</w:t>
       </w:r>
-      <w:bookmarkEnd w:id="19"/>
+      <w:bookmarkEnd w:id="18"/>
     </w:p>
     <w:p>
       <w:r>
@@ -3616,7 +3658,15 @@
     </w:p>
     <w:p>
       <w:r>
-        <w:t xml:space="preserve">Fotos, die schon nach Google Fotos hochgeladen wurden, sieht man zuerst als kleines Vorschaubild, das mit relativ wenig Daten </w:t>
+        <w:t xml:space="preserve">Fotos, die schon nach Google Fotos hochgeladen wurden, sieht man zuerst als kleines Vorschaubild, das mit relativ </w:t>
+      </w:r>
+      <w:proofErr w:type="gramStart"/>
+      <w:r>
+        <w:t>wenig</w:t>
+      </w:r>
+      <w:proofErr w:type="gramEnd"/>
+      <w:r>
+        <w:t xml:space="preserve"> Daten </w:t>
       </w:r>
       <w:r>
         <w:t xml:space="preserve">(maximal 200 Pixeln in einer Richtung) </w:t>
@@ -3632,11 +3682,11 @@
       <w:pPr>
         <w:pStyle w:val="berschrift2"/>
       </w:pPr>
-      <w:bookmarkStart w:id="20" w:name="_Toc41382859"/>
+      <w:bookmarkStart w:id="19" w:name="_Toc41382859"/>
       <w:r>
         <w:t>Löschen</w:t>
       </w:r>
-      <w:bookmarkEnd w:id="20"/>
+      <w:bookmarkEnd w:id="19"/>
     </w:p>
     <w:p>
       <w:r>
@@ -3677,12 +3727,12 @@
       <w:pPr>
         <w:pStyle w:val="berschrift2"/>
       </w:pPr>
-      <w:bookmarkStart w:id="21" w:name="_Toc41382860"/>
+      <w:bookmarkStart w:id="20" w:name="_Toc41382860"/>
       <w:r>
         <w:lastRenderedPageBreak/>
         <w:t>Google-Skripte</w:t>
       </w:r>
-      <w:bookmarkEnd w:id="21"/>
+      <w:bookmarkEnd w:id="20"/>
     </w:p>
     <w:p>
       <w:r>
@@ -3702,11 +3752,11 @@
       <w:pPr>
         <w:pStyle w:val="berschrift2"/>
       </w:pPr>
-      <w:bookmarkStart w:id="22" w:name="_Toc41382861"/>
+      <w:bookmarkStart w:id="21" w:name="_Toc41382861"/>
       <w:r>
         <w:t>Google-Tabellen</w:t>
       </w:r>
-      <w:bookmarkEnd w:id="22"/>
+      <w:bookmarkEnd w:id="21"/>
     </w:p>
     <w:p>
       <w:r>
@@ -3738,17 +3788,25 @@
       </w:r>
       <w:r>
         <w:t xml:space="preserve">davon, daß es nur ein paar sind. </w:t>
+      </w:r>
+      <w:r>
+        <w:t>Andererseits speichert Google alle Versionen, so daß man leicht zu einem früheren Zustand zurückkehren kann.</w:t>
+      </w:r>
+    </w:p>
+    <w:p>
+      <w:r>
+        <w:t xml:space="preserve">Die App fügt Daten am Ende der Tabelle an. Evtl. existieren schon Datensätze (Reihen im Spreadsheet) mit den gleichen Koordinaten. Durch Klicken auf „Locations“ in der Menüleiste und Auswählen von „Daten vereinen“ werden diese vereint, d.h. die neueren Daten werden zu den älteren Daten hinzugefügt oder ersetzen diese. </w:t>
       </w:r>
     </w:p>
     <w:p>
       <w:pPr>
         <w:pStyle w:val="berschrift2"/>
       </w:pPr>
-      <w:bookmarkStart w:id="23" w:name="_Toc41382862"/>
+      <w:bookmarkStart w:id="22" w:name="_Toc41382862"/>
       <w:r>
         <w:t>Google Photos</w:t>
       </w:r>
-      <w:bookmarkEnd w:id="23"/>
+      <w:bookmarkEnd w:id="22"/>
     </w:p>
     <w:p>
       <w:r>
@@ -3765,17 +3823,37 @@
       </w:r>
       <w:r>
         <w:t xml:space="preserve"> Diese Alben sind geteilte und „kollaborative“ Alben. Sie lassen sich derzeit nur speziell erzeugen, danach bekommt man ein sogenanntes shareToken, daß in der Konfigurationsdatei gespeichert ist.</w:t>
+      </w:r>
+      <w:r>
+        <w:t xml:space="preserve"> In der Tabelle „abstellanlagen_images“ können Sie auf eine image_url klicken, um das Photo anzuzeigen. Erst auf das Feld klicken, dann auf die mit </w:t>
+      </w:r>
+      <w:hyperlink r:id="rId23" w:history="1">
+        <w:r>
+          <w:rPr>
+            <w:rStyle w:val="Hyperlink"/>
+          </w:rPr>
+          <w:t>https://photos</w:t>
+        </w:r>
+      </w:hyperlink>
+      <w:r>
+        <w:t xml:space="preserve"> beginnende </w:t>
+      </w:r>
+      <w:r>
+        <w:t xml:space="preserve">fettgedruckte </w:t>
+      </w:r>
+      <w:r>
+        <w:t>URL.</w:t>
       </w:r>
     </w:p>
     <w:p>
       <w:pPr>
         <w:pStyle w:val="berschrift2"/>
       </w:pPr>
-      <w:bookmarkStart w:id="24" w:name="_Toc41382863"/>
+      <w:bookmarkStart w:id="23" w:name="_Toc41382863"/>
       <w:r>
         <w:t>Konfigurationsdatei</w:t>
       </w:r>
-      <w:bookmarkEnd w:id="24"/>
+      <w:bookmarkEnd w:id="23"/>
     </w:p>
     <w:p>
       <w:r>
@@ -3813,33 +3891,63 @@
       <w:pPr>
         <w:pStyle w:val="berschrift2"/>
       </w:pPr>
-      <w:bookmarkStart w:id="25" w:name="_Toc41382864"/>
+      <w:bookmarkStart w:id="24" w:name="_Toc41382864"/>
       <w:r>
         <w:t>Auf dem Handy</w:t>
       </w:r>
+      <w:bookmarkEnd w:id="24"/>
+    </w:p>
+    <w:p>
+      <w:r>
+        <w:t>Die App speichert die Daten und Photos unter „Interner gemeinsamer Speicher/Android/data/de.adfc-muenchen.abstellanlagen“</w:t>
+      </w:r>
+      <w:r>
+        <w:t xml:space="preserve"> bzw. „</w:t>
+      </w:r>
+      <w:r>
+        <w:t>/storage/emulated/0/Android/data/de.adfc-muenchen.abstellanlagen</w:t>
+      </w:r>
+      <w:r>
+        <w:t>“</w:t>
+      </w:r>
+      <w:r>
+        <w:t xml:space="preserve">. </w:t>
+      </w:r>
+      <w:r>
+        <w:t xml:space="preserve">Um das zu sehen benötigt man einen Dateimanager wie beispielsweise Astro. </w:t>
+      </w:r>
+      <w:r>
+        <w:t xml:space="preserve">Die dort befindlichen .db-Dateien lassen sich z.B. mit der App „aSQLiteManager“ anschauen und bearbeiten. Die Fotos stehen im Unterordner „images“. </w:t>
+      </w:r>
+    </w:p>
+    <w:p>
+      <w:pPr>
+        <w:pStyle w:val="berschrift2"/>
+      </w:pPr>
+      <w:r>
+        <w:lastRenderedPageBreak/>
+        <w:t>Google Maps</w:t>
+      </w:r>
+    </w:p>
+    <w:p>
+      <w:r>
+        <w:t xml:space="preserve">Unter der URL </w:t>
+      </w:r>
+      <w:hyperlink r:id="rId24" w:history="1">
+        <w:r>
+          <w:rPr>
+            <w:rStyle w:val="Hyperlink"/>
+          </w:rPr>
+          <w:t>https://script.google.com/a/adfc-muenchen.de/macros/s/AKfycbyAp1KHyuvcqVhA2cYIbfF3CJrPjtcdy9KaYg-2n2RJ8NGjNr4/exec</w:t>
+        </w:r>
+      </w:hyperlink>
+      <w:r>
+        <w:t xml:space="preserve"> läßt sich eine Map aufrufen, die aus den Tabellen abstellanlagen_daten und abstellanlagen_images </w:t>
+      </w:r>
+      <w:bookmarkStart w:id="25" w:name="_GoBack"/>
       <w:bookmarkEnd w:id="25"/>
-    </w:p>
-    <w:p>
-      <w:r>
-        <w:t>Die App speichert die Daten und Photos unter „Interner gemeinsamer Speicher/Android/data/de.adfc-muenchen.abstellanlagen“</w:t>
-      </w:r>
-      <w:r>
-        <w:t xml:space="preserve"> bzw. „</w:t>
-      </w:r>
-      <w:r>
-        <w:t>/storage/emulated/0/Android/data/de.adfc-muenchen.abstellanlagen</w:t>
-      </w:r>
-      <w:r>
-        <w:t>“</w:t>
-      </w:r>
-      <w:r>
-        <w:t xml:space="preserve">. </w:t>
-      </w:r>
-      <w:r>
-        <w:t xml:space="preserve">Um das zu sehen benötigt man einen Dateimanager wie beispielsweise Astro. </w:t>
-      </w:r>
-      <w:r>
-        <w:t xml:space="preserve">Die dort befindlichen .db-Dateien lassen sich z.B. mit der App „aSQLiteManager“ anschauen und bearbeiten. Die Fotos stehen im Unterordner „images“. </w:t>
+      <w:r>
+        <w:t>erzeugt wurde. Um den Bahnhof Solln und das Krankenhaus Martha-Maria herum sieht man ein paar Marker mit einem + in der Mitte. Klickt man einen solchen Marker an, wird neben den Daten zu der Anlage auch ein Link auf ein Photo angezeigt (später mal mehrere Photos).</w:t>
       </w:r>
     </w:p>
     <w:p>
@@ -3856,7 +3964,7 @@
       <w:r>
         <w:t xml:space="preserve">Den Quellcode zu der App speichere ich von Zeit zu Zeit unter </w:t>
       </w:r>
-      <w:hyperlink r:id="rId23" w:history="1">
+      <w:hyperlink r:id="rId25" w:history="1">
         <w:r>
           <w:rPr>
             <w:rStyle w:val="Hyperlink"/>
@@ -3880,11 +3988,13 @@
     </w:p>
     <w:p>
       <w:r>
-        <w:t xml:space="preserve">Weiterverarbeitung der erfaßten Daten auf der Server-Seite, z.B. Exportieren nach OSM und QGIS sowie Integration mit Google Maps. Programmieren verschiedener Google-Skripte zum </w:t>
-      </w:r>
-      <w:r>
-        <w:lastRenderedPageBreak/>
-        <w:t xml:space="preserve">Import/Export. Web-Interface. Verwendung von Google Cloud oder eigenem Server anstatt Gsheets/Gphotos. </w:t>
+        <w:t>Weiterverarbeitung der erfaßten Daten auf der Server-Seite, z.B. Exportieren nach OSM und QGIS sowie</w:t>
+      </w:r>
+      <w:r>
+        <w:t xml:space="preserve"> mehr</w:t>
+      </w:r>
+      <w:r>
+        <w:t xml:space="preserve"> Integration mit Google Maps. Programmieren verschiedener Google-Skripte zum Import/Export. Web-Interface. Verwendung von Google Cloud oder eigenem Server anstatt Gsheets/Gphotos. </w:t>
       </w:r>
     </w:p>
     <w:p>
@@ -4957,7 +5067,7 @@
 </file>
 
 <file path=customXml/itemProps1.xml><?xml version="1.0" encoding="utf-8"?>
-<ds:datastoreItem xmlns:ds="http://schemas.openxmlformats.org/officeDocument/2006/customXml" ds:itemID="{8D4FF46D-7508-42AA-8229-917A5D8258DF}">
+<ds:datastoreItem xmlns:ds="http://schemas.openxmlformats.org/officeDocument/2006/customXml" ds:itemID="{7AF4822F-7CDB-4834-A788-12765F653F30}">
   <ds:schemaRefs>
     <ds:schemaRef ds:uri="http://schemas.openxmlformats.org/officeDocument/2006/bibliography"/>
   </ds:schemaRefs>

</xml_diff>